<commit_message>
aggiunta possibilità di rimuovere un solo prestito
</commit_message>
<xml_diff>
--- a/Parte5/documentation/Manuale/Manuale v5.0.docx
+++ b/Parte5/documentation/Manuale/Manuale v5.0.docx
@@ -438,8 +438,6 @@
         </w:rPr>
         <w:t xml:space="preserve">diversi </w:t>
       </w:r>
-      <w:bookmarkStart w:id="0" w:name="_GoBack"/>
-      <w:bookmarkEnd w:id="0"/>
       <w:r>
         <w:rPr>
           <w:sz w:val="24"/>
@@ -1131,14 +1129,38 @@
           <w:sz w:val="24"/>
           <w:szCs w:val="24"/>
         </w:rPr>
-        <w:t>Annulla prestiti</w:t>
-      </w:r>
-      <w:r>
-        <w:rPr>
-          <w:sz w:val="24"/>
-          <w:szCs w:val="24"/>
-        </w:rPr>
-        <w:t>: selezionando questa voce l’utente può annullare tutti i suoi prestiti.</w:t>
+        <w:t>Termina</w:t>
+      </w:r>
+      <w:bookmarkStart w:id="0" w:name="_GoBack"/>
+      <w:bookmarkEnd w:id="0"/>
+      <w:r>
+        <w:rPr>
+          <w:b/>
+          <w:sz w:val="24"/>
+          <w:szCs w:val="24"/>
+        </w:rPr>
+        <w:t xml:space="preserve"> prestiti</w:t>
+      </w:r>
+      <w:r>
+        <w:rPr>
+          <w:sz w:val="24"/>
+          <w:szCs w:val="24"/>
+        </w:rPr>
+        <w:t>: selezionando questa voce l’utente può annullare tutti i suoi prestiti</w:t>
+      </w:r>
+      <w:r>
+        <w:rPr>
+          <w:sz w:val="24"/>
+          <w:szCs w:val="24"/>
+        </w:rPr>
+        <w:t>, facendo tornare le risorse associate in archivio</w:t>
+      </w:r>
+      <w:r>
+        <w:rPr>
+          <w:sz w:val="24"/>
+          <w:szCs w:val="24"/>
+        </w:rPr>
+        <w:t>.</w:t>
       </w:r>
     </w:p>
     <w:p>

</xml_diff>

<commit_message>
manuale e casi d'uso
con possibilità di rimuovere un singolo prestito
</commit_message>
<xml_diff>
--- a/Parte5/documentation/Manuale/Manuale v5.0.docx
+++ b/Parte5/documentation/Manuale/Manuale v5.0.docx
@@ -1131,37 +1131,72 @@
         </w:rPr>
         <w:t>Termina</w:t>
       </w:r>
+      <w:r>
+        <w:rPr>
+          <w:b/>
+          <w:sz w:val="24"/>
+          <w:szCs w:val="24"/>
+        </w:rPr>
+        <w:t xml:space="preserve"> prestiti</w:t>
+      </w:r>
+      <w:r>
+        <w:rPr>
+          <w:sz w:val="24"/>
+          <w:szCs w:val="24"/>
+        </w:rPr>
+        <w:t xml:space="preserve">: selezionando questa voce l’utente può </w:t>
+      </w:r>
+      <w:r>
+        <w:rPr>
+          <w:sz w:val="24"/>
+          <w:szCs w:val="24"/>
+        </w:rPr>
+        <w:t xml:space="preserve">scegliere se </w:t>
+      </w:r>
+      <w:r>
+        <w:rPr>
+          <w:sz w:val="24"/>
+          <w:szCs w:val="24"/>
+        </w:rPr>
+        <w:t>annullare tutti i suoi prestiti</w:t>
+      </w:r>
+      <w:r>
+        <w:rPr>
+          <w:sz w:val="24"/>
+          <w:szCs w:val="24"/>
+        </w:rPr>
+        <w:t xml:space="preserve"> oppure selezionarne solamente uno</w:t>
+      </w:r>
+      <w:r>
+        <w:rPr>
+          <w:sz w:val="24"/>
+          <w:szCs w:val="24"/>
+        </w:rPr>
+        <w:t>, facendo tornare le risorse associate</w:t>
+      </w:r>
+      <w:r>
+        <w:rPr>
+          <w:sz w:val="24"/>
+          <w:szCs w:val="24"/>
+        </w:rPr>
+        <w:t xml:space="preserve"> ai prestiti</w:t>
+      </w:r>
+      <w:r>
+        <w:rPr>
+          <w:sz w:val="24"/>
+          <w:szCs w:val="24"/>
+        </w:rPr>
+        <w:t xml:space="preserve"> in archivio</w:t>
+      </w:r>
+      <w:r>
+        <w:rPr>
+          <w:sz w:val="24"/>
+          <w:szCs w:val="24"/>
+        </w:rPr>
+        <w:t>.</w:t>
+      </w:r>
       <w:bookmarkStart w:id="0" w:name="_GoBack"/>
       <w:bookmarkEnd w:id="0"/>
-      <w:r>
-        <w:rPr>
-          <w:b/>
-          <w:sz w:val="24"/>
-          <w:szCs w:val="24"/>
-        </w:rPr>
-        <w:t xml:space="preserve"> prestiti</w:t>
-      </w:r>
-      <w:r>
-        <w:rPr>
-          <w:sz w:val="24"/>
-          <w:szCs w:val="24"/>
-        </w:rPr>
-        <w:t>: selezionando questa voce l’utente può annullare tutti i suoi prestiti</w:t>
-      </w:r>
-      <w:r>
-        <w:rPr>
-          <w:sz w:val="24"/>
-          <w:szCs w:val="24"/>
-        </w:rPr>
-        <w:t>, facendo tornare le risorse associate in archivio</w:t>
-      </w:r>
-      <w:r>
-        <w:rPr>
-          <w:sz w:val="24"/>
-          <w:szCs w:val="24"/>
-        </w:rPr>
-        <w:t>.</w:t>
-      </w:r>
     </w:p>
     <w:p>
       <w:pPr>

</xml_diff>

<commit_message>
generati javadoc e spostati pdf dei casi d'uso nelle rispettive versioni
</commit_message>
<xml_diff>
--- a/Parte5/documentation/Manuale/Manuale v5.0.docx
+++ b/Parte5/documentation/Manuale/Manuale v5.0.docx
@@ -65,22 +65,52 @@
           <w:sz w:val="24"/>
           <w:szCs w:val="24"/>
         </w:rPr>
-        <w:t xml:space="preserve">Il programma non necessita di nessuna installazione. </w:t>
-      </w:r>
-    </w:p>
-    <w:p>
-      <w:pPr>
-        <w:rPr>
-          <w:sz w:val="24"/>
-          <w:szCs w:val="24"/>
-        </w:rPr>
-      </w:pPr>
-      <w:r>
-        <w:rPr>
-          <w:sz w:val="24"/>
-          <w:szCs w:val="24"/>
-        </w:rPr>
-        <w:t>Basta</w:t>
+        <w:t xml:space="preserve">Il programma non necessita di </w:t>
+      </w:r>
+      <w:r>
+        <w:rPr>
+          <w:sz w:val="24"/>
+          <w:szCs w:val="24"/>
+        </w:rPr>
+        <w:t>alcuna</w:t>
+      </w:r>
+      <w:r>
+        <w:rPr>
+          <w:sz w:val="24"/>
+          <w:szCs w:val="24"/>
+        </w:rPr>
+        <w:t xml:space="preserve"> installazione</w:t>
+      </w:r>
+      <w:r>
+        <w:rPr>
+          <w:sz w:val="24"/>
+          <w:szCs w:val="24"/>
+        </w:rPr>
+        <w:t>:</w:t>
+      </w:r>
+      <w:bookmarkStart w:id="0" w:name="_GoBack"/>
+      <w:bookmarkEnd w:id="0"/>
+    </w:p>
+    <w:p>
+      <w:pPr>
+        <w:rPr>
+          <w:sz w:val="24"/>
+          <w:szCs w:val="24"/>
+        </w:rPr>
+      </w:pPr>
+      <w:r>
+        <w:rPr>
+          <w:sz w:val="24"/>
+          <w:szCs w:val="24"/>
+        </w:rPr>
+        <w:t>Bast</w:t>
+      </w:r>
+      <w:r>
+        <w:rPr>
+          <w:sz w:val="24"/>
+          <w:szCs w:val="24"/>
+        </w:rPr>
+        <w:t>erà</w:t>
       </w:r>
       <w:r>
         <w:rPr>
@@ -124,7 +154,28 @@
           <w:sz w:val="24"/>
           <w:szCs w:val="24"/>
         </w:rPr>
-        <w:t xml:space="preserve"> basta fare un </w:t>
+        <w:t>,</w:t>
+      </w:r>
+      <w:r>
+        <w:rPr>
+          <w:sz w:val="24"/>
+          <w:szCs w:val="24"/>
+        </w:rPr>
+        <w:t xml:space="preserve"> bast</w:t>
+      </w:r>
+      <w:r>
+        <w:rPr>
+          <w:sz w:val="24"/>
+          <w:szCs w:val="24"/>
+        </w:rPr>
+        <w:t>erà</w:t>
+      </w:r>
+      <w:r>
+        <w:rPr>
+          <w:sz w:val="24"/>
+          <w:szCs w:val="24"/>
+        </w:rPr>
+        <w:t xml:space="preserve"> fare </w:t>
       </w:r>
       <w:r>
         <w:rPr>
@@ -152,14 +203,7 @@
           <w:sz w:val="24"/>
           <w:szCs w:val="24"/>
         </w:rPr>
-        <w:t>ed</w:t>
-      </w:r>
-      <w:r>
-        <w:rPr>
-          <w:sz w:val="24"/>
-          <w:szCs w:val="24"/>
-        </w:rPr>
-        <w:t xml:space="preserve"> eseguirà in automatico il comando sopra citato.</w:t>
+        <w:t>e il programma verrà avviato.</w:t>
       </w:r>
     </w:p>
     <w:p>

</xml_diff>